<commit_message>
Deploy liao961120/gloss-search to github.com/liao961120/gloss-search.git:gh-pages
</commit_message>
<xml_diff>
--- a/2020_Budai_Rukai/Balenge/20200318.docx
+++ b/2020_Budai_Rukai/Balenge/20200318.docx
@@ -1,6 +1,6 @@
 
 <file path=word/document.xml><?xml version="1.0" encoding="utf-8"?>
-<w:document xmlns:wpc="http://schemas.microsoft.com/office/word/2010/wordprocessingCanvas" xmlns:cx="http://schemas.microsoft.com/office/drawing/2014/chartex" xmlns:cx1="http://schemas.microsoft.com/office/drawing/2015/9/8/chartex" xmlns:cx2="http://schemas.microsoft.com/office/drawing/2015/10/21/chartex" xmlns:cx3="http://schemas.microsoft.com/office/drawing/2016/5/9/chartex" xmlns:cx4="http://schemas.microsoft.com/office/drawing/2016/5/10/chartex" xmlns:cx5="http://schemas.microsoft.com/office/drawing/2016/5/11/chartex" xmlns:cx6="http://schemas.microsoft.com/office/drawing/2016/5/12/chartex" xmlns:cx7="http://schemas.microsoft.com/office/drawing/2016/5/13/chartex" xmlns:cx8="http://schemas.microsoft.com/office/drawing/2016/5/14/chartex" xmlns:mc="http://schemas.openxmlformats.org/markup-compatibility/2006" xmlns:aink="http://schemas.microsoft.com/office/drawing/2016/ink" xmlns:am3d="http://schemas.microsoft.com/office/drawing/2017/model3d" xmlns:o="urn:schemas-microsoft-com:office:office" xmlns:r="http://schemas.openxmlformats.org/officeDocument/2006/relationships" xmlns:m="http://schemas.openxmlformats.org/officeDocument/2006/math" xmlns:v="urn:schemas-microsoft-com:vml" xmlns:wp14="http://schemas.microsoft.com/office/word/2010/wordprocessingDrawing" xmlns:wp="http://schemas.openxmlformats.org/drawingml/2006/wordprocessingDrawing" xmlns:w10="urn:schemas-microsoft-com:office:word" xmlns:w="http://schemas.openxmlformats.org/wordprocessingml/2006/main" xmlns:w14="http://schemas.microsoft.com/office/word/2010/wordml" xmlns:w15="http://schemas.microsoft.com/office/word/2012/wordml" xmlns:w16cid="http://schemas.microsoft.com/office/word/2016/wordml/cid" xmlns:w16se="http://schemas.microsoft.com/office/word/2015/wordml/symex" xmlns:wpg="http://schemas.microsoft.com/office/word/2010/wordprocessingGroup" xmlns:wpi="http://schemas.microsoft.com/office/word/2010/wordprocessingInk" xmlns:wne="http://schemas.microsoft.com/office/word/2006/wordml" xmlns:wps="http://schemas.microsoft.com/office/word/2010/wordprocessingShape" mc:Ignorable="w14 w15 w16se w16cid wp14">
+<w:document xmlns:wpc="http://schemas.microsoft.com/office/word/2010/wordprocessingCanvas" xmlns:cx="http://schemas.microsoft.com/office/drawing/2014/chartex" xmlns:cx1="http://schemas.microsoft.com/office/drawing/2015/9/8/chartex" xmlns:cx2="http://schemas.microsoft.com/office/drawing/2015/10/21/chartex" xmlns:cx3="http://schemas.microsoft.com/office/drawing/2016/5/9/chartex" xmlns:cx4="http://schemas.microsoft.com/office/drawing/2016/5/10/chartex" xmlns:cx5="http://schemas.microsoft.com/office/drawing/2016/5/11/chartex" xmlns:cx6="http://schemas.microsoft.com/office/drawing/2016/5/12/chartex" xmlns:cx7="http://schemas.microsoft.com/office/drawing/2016/5/13/chartex" xmlns:cx8="http://schemas.microsoft.com/office/drawing/2016/5/14/chartex" xmlns:mc="http://schemas.openxmlformats.org/markup-compatibility/2006" xmlns:aink="http://schemas.microsoft.com/office/drawing/2016/ink" xmlns:am3d="http://schemas.microsoft.com/office/drawing/2017/model3d" xmlns:o="urn:schemas-microsoft-com:office:office" xmlns:r="http://schemas.openxmlformats.org/officeDocument/2006/relationships" xmlns:m="http://schemas.openxmlformats.org/officeDocument/2006/math" xmlns:v="urn:schemas-microsoft-com:vml" xmlns:wp14="http://schemas.microsoft.com/office/word/2010/wordprocessingDrawing" xmlns:wp="http://schemas.openxmlformats.org/drawingml/2006/wordprocessingDrawing" xmlns:w10="urn:schemas-microsoft-com:office:word" xmlns:w="http://schemas.openxmlformats.org/wordprocessingml/2006/main" xmlns:w14="http://schemas.microsoft.com/office/word/2010/wordml" xmlns:w15="http://schemas.microsoft.com/office/word/2012/wordml" xmlns:w16cex="http://schemas.microsoft.com/office/word/2018/wordml/cex" xmlns:w16cid="http://schemas.microsoft.com/office/word/2016/wordml/cid" xmlns:w16="http://schemas.microsoft.com/office/word/2018/wordml" xmlns:w16se="http://schemas.microsoft.com/office/word/2015/wordml/symex" xmlns:wpg="http://schemas.microsoft.com/office/word/2010/wordprocessingGroup" xmlns:wpi="http://schemas.microsoft.com/office/word/2010/wordprocessingInk" xmlns:wne="http://schemas.microsoft.com/office/word/2006/wordml" xmlns:wps="http://schemas.microsoft.com/office/word/2010/wordprocessingShape" mc:Ignorable="w14 w15 w16se w16cid w16 w16cex wp14">
   <w:body>
     <w:p>
       <w:pPr>
@@ -2159,7 +2159,23 @@
           <w:szCs w:val="24"/>
         </w:rPr>
         <w:tab/>
-        <w:t xml:space="preserve">valisane </w:t>
+        <w:t>valis</w:t>
+      </w:r>
+      <w:r>
+        <w:rPr>
+          <w:rFonts w:ascii="Times New Roman" w:hAnsi="Times New Roman" w:cs="Times New Roman"/>
+          <w:sz w:val="24"/>
+          <w:szCs w:val="24"/>
+        </w:rPr>
+        <w:t>i-</w:t>
+      </w:r>
+      <w:r>
+        <w:rPr>
+          <w:rFonts w:ascii="Times New Roman" w:hAnsi="Times New Roman" w:cs="Times New Roman"/>
+          <w:sz w:val="24"/>
+          <w:szCs w:val="24"/>
+        </w:rPr>
+        <w:t xml:space="preserve">ane </w:t>
       </w:r>
       <w:r>
         <w:rPr>
@@ -2243,23 +2259,7 @@
           <w:sz w:val="24"/>
           <w:szCs w:val="24"/>
         </w:rPr>
-        <w:t>wild</w:t>
-      </w:r>
-      <w:r>
-        <w:rPr>
-          <w:rFonts w:ascii="Times New Roman" w:hAnsi="Times New Roman" w:cs="Times New Roman"/>
-          <w:sz w:val="24"/>
-          <w:szCs w:val="24"/>
-        </w:rPr>
-        <w:t>_</w:t>
-      </w:r>
-      <w:r>
-        <w:rPr>
-          <w:rFonts w:ascii="Times New Roman" w:hAnsi="Times New Roman" w:cs="Times New Roman"/>
-          <w:sz w:val="24"/>
-          <w:szCs w:val="24"/>
-        </w:rPr>
-        <w:t>boar</w:t>
+        <w:t>teeth-NMLZ</w:t>
       </w:r>
       <w:r>
         <w:rPr>
@@ -2292,7 +2292,7 @@
           <w:sz w:val="24"/>
           <w:szCs w:val="24"/>
         </w:rPr>
-        <w:t>_</w:t>
+        <w:t>.</w:t>
       </w:r>
       <w:r>
         <w:rPr>
@@ -2362,19 +2362,27 @@
       </w:r>
       <w:r>
         <w:rPr>
-          <w:rFonts w:ascii="Times New Roman" w:hAnsi="Times New Roman" w:cs="Times New Roman"/>
-          <w:sz w:val="24"/>
-          <w:szCs w:val="24"/>
-        </w:rPr>
-        <w:t>山豬</w:t>
-      </w:r>
-      <w:r>
-        <w:rPr>
-          <w:rFonts w:ascii="Times New Roman" w:hAnsi="Times New Roman" w:cs="Times New Roman"/>
-          <w:sz w:val="24"/>
-          <w:szCs w:val="24"/>
-        </w:rPr>
-        <w:tab/>
+          <w:rFonts w:ascii="Times New Roman" w:hAnsi="Times New Roman" w:cs="Times New Roman" w:hint="eastAsia"/>
+          <w:sz w:val="24"/>
+          <w:szCs w:val="24"/>
+        </w:rPr>
+        <w:t>牙齒</w:t>
+      </w:r>
+      <w:r>
+        <w:rPr>
+          <w:rFonts w:ascii="Times New Roman" w:hAnsi="Times New Roman" w:cs="Times New Roman" w:hint="eastAsia"/>
+          <w:sz w:val="24"/>
+          <w:szCs w:val="24"/>
+        </w:rPr>
+        <w:t>-</w:t>
+      </w:r>
+      <w:r>
+        <w:rPr>
+          <w:rFonts w:ascii="Times New Roman" w:hAnsi="Times New Roman" w:cs="Times New Roman" w:hint="eastAsia"/>
+          <w:sz w:val="24"/>
+          <w:szCs w:val="24"/>
+        </w:rPr>
+        <w:t>名物化</w:t>
       </w:r>
       <w:r>
         <w:rPr>
@@ -2583,6 +2591,14 @@
         </w:rPr>
         <w:t>距離最遠</w:t>
       </w:r>
+      <w:r>
+        <w:rPr>
+          <w:rFonts w:ascii="Times New Roman" w:hAnsi="Times New Roman" w:cs="Times New Roman" w:hint="eastAsia"/>
+          <w:sz w:val="24"/>
+          <w:szCs w:val="24"/>
+        </w:rPr>
+        <w:t>。山豬有尖牙，故以牙齒名物化後稱之。</w:t>
+      </w:r>
     </w:p>
     <w:p>
       <w:pPr>
@@ -2675,7 +2691,23 @@
           <w:szCs w:val="24"/>
         </w:rPr>
         <w:tab/>
-        <w:t xml:space="preserve">valisane </w:t>
+        <w:t>valis</w:t>
+      </w:r>
+      <w:r>
+        <w:rPr>
+          <w:rFonts w:ascii="Times New Roman" w:hAnsi="Times New Roman" w:cs="Times New Roman"/>
+          <w:sz w:val="24"/>
+          <w:szCs w:val="24"/>
+        </w:rPr>
+        <w:t>i-</w:t>
+      </w:r>
+      <w:r>
+        <w:rPr>
+          <w:rFonts w:ascii="Times New Roman" w:hAnsi="Times New Roman" w:cs="Times New Roman"/>
+          <w:sz w:val="24"/>
+          <w:szCs w:val="24"/>
+        </w:rPr>
+        <w:t xml:space="preserve">ane </w:t>
       </w:r>
       <w:r>
         <w:rPr>
@@ -2717,14 +2749,6 @@
           <w:szCs w:val="24"/>
         </w:rPr>
         <w:tab/>
-      </w:r>
-      <w:r>
-        <w:rPr>
-          <w:rFonts w:ascii="Times New Roman" w:hAnsi="Times New Roman" w:cs="Times New Roman"/>
-          <w:sz w:val="24"/>
-          <w:szCs w:val="24"/>
-        </w:rPr>
-        <w:tab/>
         <w:t xml:space="preserve">ki </w:t>
       </w:r>
       <w:r>
@@ -2767,23 +2791,7 @@
           <w:sz w:val="24"/>
           <w:szCs w:val="24"/>
         </w:rPr>
-        <w:t>wild</w:t>
-      </w:r>
-      <w:r>
-        <w:rPr>
-          <w:rFonts w:ascii="Times New Roman" w:hAnsi="Times New Roman" w:cs="Times New Roman"/>
-          <w:sz w:val="24"/>
-          <w:szCs w:val="24"/>
-        </w:rPr>
-        <w:t>_</w:t>
-      </w:r>
-      <w:r>
-        <w:rPr>
-          <w:rFonts w:ascii="Times New Roman" w:hAnsi="Times New Roman" w:cs="Times New Roman"/>
-          <w:sz w:val="24"/>
-          <w:szCs w:val="24"/>
-        </w:rPr>
-        <w:t>boar</w:t>
+        <w:t>teeth-NMLZ</w:t>
       </w:r>
       <w:r>
         <w:rPr>
@@ -2824,7 +2832,7 @@
           <w:sz w:val="24"/>
           <w:szCs w:val="24"/>
         </w:rPr>
-        <w:t>_</w:t>
+        <w:t>.</w:t>
       </w:r>
       <w:r>
         <w:rPr>
@@ -2848,7 +2856,6 @@
           <w:sz w:val="24"/>
           <w:szCs w:val="24"/>
         </w:rPr>
-        <w:tab/>
         <w:t>OB</w:t>
       </w:r>
       <w:r>
@@ -2895,19 +2902,27 @@
       </w:r>
       <w:r>
         <w:rPr>
-          <w:rFonts w:ascii="Times New Roman" w:hAnsi="Times New Roman" w:cs="Times New Roman"/>
-          <w:sz w:val="24"/>
-          <w:szCs w:val="24"/>
-        </w:rPr>
-        <w:t>山豬</w:t>
-      </w:r>
-      <w:r>
-        <w:rPr>
-          <w:rFonts w:ascii="Times New Roman" w:hAnsi="Times New Roman" w:cs="Times New Roman"/>
-          <w:sz w:val="24"/>
-          <w:szCs w:val="24"/>
-        </w:rPr>
-        <w:tab/>
+          <w:rFonts w:ascii="Times New Roman" w:hAnsi="Times New Roman" w:cs="Times New Roman" w:hint="eastAsia"/>
+          <w:sz w:val="24"/>
+          <w:szCs w:val="24"/>
+        </w:rPr>
+        <w:t>牙齒</w:t>
+      </w:r>
+      <w:r>
+        <w:rPr>
+          <w:rFonts w:ascii="Times New Roman" w:hAnsi="Times New Roman" w:cs="Times New Roman" w:hint="eastAsia"/>
+          <w:sz w:val="24"/>
+          <w:szCs w:val="24"/>
+        </w:rPr>
+        <w:t>-</w:t>
+      </w:r>
+      <w:r>
+        <w:rPr>
+          <w:rFonts w:ascii="Times New Roman" w:hAnsi="Times New Roman" w:cs="Times New Roman" w:hint="eastAsia"/>
+          <w:sz w:val="24"/>
+          <w:szCs w:val="24"/>
+        </w:rPr>
+        <w:t>名物化</w:t>
       </w:r>
       <w:r>
         <w:rPr>
@@ -2991,14 +3006,6 @@
       </w:r>
       <w:r>
         <w:rPr>
-          <w:rFonts w:ascii="Times New Roman" w:hAnsi="Times New Roman" w:cs="Times New Roman"/>
-          <w:sz w:val="24"/>
-          <w:szCs w:val="24"/>
-        </w:rPr>
-        <w:tab/>
-      </w:r>
-      <w:r>
-        <w:rPr>
           <w:rFonts w:ascii="Times New Roman" w:hAnsi="Times New Roman" w:cs="Times New Roman" w:hint="eastAsia"/>
           <w:sz w:val="24"/>
           <w:szCs w:val="24"/>
@@ -3247,7 +3254,23 @@
           <w:szCs w:val="24"/>
         </w:rPr>
         <w:tab/>
-        <w:t>valisane</w:t>
+        <w:t>valis</w:t>
+      </w:r>
+      <w:r>
+        <w:rPr>
+          <w:rFonts w:ascii="Times New Roman" w:hAnsi="Times New Roman" w:cs="Times New Roman"/>
+          <w:sz w:val="24"/>
+          <w:szCs w:val="24"/>
+        </w:rPr>
+        <w:t>i-</w:t>
+      </w:r>
+      <w:r>
+        <w:rPr>
+          <w:rFonts w:ascii="Times New Roman" w:hAnsi="Times New Roman" w:cs="Times New Roman"/>
+          <w:sz w:val="24"/>
+          <w:szCs w:val="24"/>
+        </w:rPr>
+        <w:t>ane</w:t>
       </w:r>
     </w:p>
     <w:p>
@@ -3355,29 +3378,13 @@
           <w:sz w:val="24"/>
           <w:szCs w:val="24"/>
         </w:rPr>
-        <w:t>wild</w:t>
-      </w:r>
-      <w:r>
-        <w:rPr>
-          <w:rFonts w:ascii="Times New Roman" w:hAnsi="Times New Roman" w:cs="Times New Roman"/>
-          <w:sz w:val="24"/>
-          <w:szCs w:val="24"/>
-        </w:rPr>
-        <w:t>_</w:t>
-      </w:r>
-      <w:r>
-        <w:rPr>
-          <w:rFonts w:ascii="Times New Roman" w:hAnsi="Times New Roman" w:cs="Times New Roman"/>
-          <w:sz w:val="24"/>
-          <w:szCs w:val="24"/>
-        </w:rPr>
-        <w:t>boar</w:t>
-      </w:r>
-    </w:p>
-    <w:p>
-      <w:pPr>
-        <w:rPr>
-          <w:rFonts w:ascii="Times New Roman" w:hAnsi="Times New Roman" w:cs="Times New Roman"/>
+        <w:t>teeth-NMLZ</w:t>
+      </w:r>
+    </w:p>
+    <w:p>
+      <w:pPr>
+        <w:rPr>
+          <w:rFonts w:ascii="Times New Roman" w:hAnsi="Times New Roman" w:cs="Times New Roman" w:hint="eastAsia"/>
           <w:sz w:val="24"/>
           <w:szCs w:val="24"/>
         </w:rPr>
@@ -3505,11 +3512,27 @@
       </w:r>
       <w:r>
         <w:rPr>
-          <w:rFonts w:ascii="Times New Roman" w:hAnsi="Times New Roman" w:cs="Times New Roman"/>
-          <w:sz w:val="24"/>
-          <w:szCs w:val="24"/>
-        </w:rPr>
-        <w:t>山豬</w:t>
+          <w:rFonts w:ascii="Times New Roman" w:hAnsi="Times New Roman" w:cs="Times New Roman" w:hint="eastAsia"/>
+          <w:sz w:val="24"/>
+          <w:szCs w:val="24"/>
+        </w:rPr>
+        <w:t>牙齒</w:t>
+      </w:r>
+      <w:r>
+        <w:rPr>
+          <w:rFonts w:ascii="Times New Roman" w:hAnsi="Times New Roman" w:cs="Times New Roman" w:hint="eastAsia"/>
+          <w:sz w:val="24"/>
+          <w:szCs w:val="24"/>
+        </w:rPr>
+        <w:t>-</w:t>
+      </w:r>
+      <w:r>
+        <w:rPr>
+          <w:rFonts w:ascii="Times New Roman" w:hAnsi="Times New Roman" w:cs="Times New Roman" w:hint="eastAsia"/>
+          <w:sz w:val="24"/>
+          <w:szCs w:val="24"/>
+        </w:rPr>
+        <w:t>名物化</w:t>
       </w:r>
     </w:p>
     <w:p>
@@ -3730,7 +3753,23 @@
           <w:szCs w:val="24"/>
         </w:rPr>
         <w:tab/>
-        <w:t>valisane</w:t>
+        <w:t>valis</w:t>
+      </w:r>
+      <w:r>
+        <w:rPr>
+          <w:rFonts w:ascii="Times New Roman" w:hAnsi="Times New Roman" w:cs="Times New Roman"/>
+          <w:sz w:val="24"/>
+          <w:szCs w:val="24"/>
+        </w:rPr>
+        <w:t>i-</w:t>
+      </w:r>
+      <w:r>
+        <w:rPr>
+          <w:rFonts w:ascii="Times New Roman" w:hAnsi="Times New Roman" w:cs="Times New Roman"/>
+          <w:sz w:val="24"/>
+          <w:szCs w:val="24"/>
+        </w:rPr>
+        <w:t>ane</w:t>
       </w:r>
     </w:p>
     <w:p>
@@ -3789,7 +3828,7 @@
           <w:sz w:val="24"/>
           <w:szCs w:val="24"/>
         </w:rPr>
-        <w:t>_</w:t>
+        <w:t>.</w:t>
       </w:r>
       <w:r>
         <w:rPr>
@@ -3837,23 +3876,7 @@
           <w:sz w:val="24"/>
           <w:szCs w:val="24"/>
         </w:rPr>
-        <w:t>wild</w:t>
-      </w:r>
-      <w:r>
-        <w:rPr>
-          <w:rFonts w:ascii="Times New Roman" w:hAnsi="Times New Roman" w:cs="Times New Roman"/>
-          <w:sz w:val="24"/>
-          <w:szCs w:val="24"/>
-        </w:rPr>
-        <w:t>_</w:t>
-      </w:r>
-      <w:r>
-        <w:rPr>
-          <w:rFonts w:ascii="Times New Roman" w:hAnsi="Times New Roman" w:cs="Times New Roman"/>
-          <w:sz w:val="24"/>
-          <w:szCs w:val="24"/>
-        </w:rPr>
-        <w:t>boar</w:t>
+        <w:t>teeth-NMLZ</w:t>
       </w:r>
     </w:p>
     <w:p>
@@ -3986,11 +4009,27 @@
       </w:r>
       <w:r>
         <w:rPr>
-          <w:rFonts w:ascii="Times New Roman" w:hAnsi="Times New Roman" w:cs="Times New Roman"/>
-          <w:sz w:val="24"/>
-          <w:szCs w:val="24"/>
-        </w:rPr>
-        <w:t>山豬</w:t>
+          <w:rFonts w:ascii="Times New Roman" w:hAnsi="Times New Roman" w:cs="Times New Roman" w:hint="eastAsia"/>
+          <w:sz w:val="24"/>
+          <w:szCs w:val="24"/>
+        </w:rPr>
+        <w:t>牙齒</w:t>
+      </w:r>
+      <w:r>
+        <w:rPr>
+          <w:rFonts w:ascii="Times New Roman" w:hAnsi="Times New Roman" w:cs="Times New Roman" w:hint="eastAsia"/>
+          <w:sz w:val="24"/>
+          <w:szCs w:val="24"/>
+        </w:rPr>
+        <w:t>-</w:t>
+      </w:r>
+      <w:r>
+        <w:rPr>
+          <w:rFonts w:ascii="Times New Roman" w:hAnsi="Times New Roman" w:cs="Times New Roman" w:hint="eastAsia"/>
+          <w:sz w:val="24"/>
+          <w:szCs w:val="24"/>
+        </w:rPr>
+        <w:t>名物化</w:t>
       </w:r>
     </w:p>
     <w:p>
@@ -4227,7 +4266,23 @@
           <w:szCs w:val="24"/>
         </w:rPr>
         <w:tab/>
-        <w:t>valisane</w:t>
+        <w:t>valis</w:t>
+      </w:r>
+      <w:r>
+        <w:rPr>
+          <w:rFonts w:ascii="Times New Roman" w:hAnsi="Times New Roman" w:cs="Times New Roman"/>
+          <w:sz w:val="24"/>
+          <w:szCs w:val="24"/>
+        </w:rPr>
+        <w:t>i-</w:t>
+      </w:r>
+      <w:r>
+        <w:rPr>
+          <w:rFonts w:ascii="Times New Roman" w:hAnsi="Times New Roman" w:cs="Times New Roman"/>
+          <w:sz w:val="24"/>
+          <w:szCs w:val="24"/>
+        </w:rPr>
+        <w:t>ane</w:t>
       </w:r>
       <w:r>
         <w:rPr>
@@ -4328,23 +4383,7 @@
           <w:sz w:val="24"/>
           <w:szCs w:val="24"/>
         </w:rPr>
-        <w:t>wild</w:t>
-      </w:r>
-      <w:r>
-        <w:rPr>
-          <w:rFonts w:ascii="Times New Roman" w:hAnsi="Times New Roman" w:cs="Times New Roman"/>
-          <w:sz w:val="24"/>
-          <w:szCs w:val="24"/>
-        </w:rPr>
-        <w:t>_</w:t>
-      </w:r>
-      <w:r>
-        <w:rPr>
-          <w:rFonts w:ascii="Times New Roman" w:hAnsi="Times New Roman" w:cs="Times New Roman"/>
-          <w:sz w:val="24"/>
-          <w:szCs w:val="24"/>
-        </w:rPr>
-        <w:t>boar</w:t>
+        <w:t>teeth-NMLZ</w:t>
       </w:r>
       <w:r>
         <w:rPr>
@@ -4503,19 +4542,27 @@
       </w:r>
       <w:r>
         <w:rPr>
-          <w:rFonts w:ascii="Times New Roman" w:hAnsi="Times New Roman" w:cs="Times New Roman"/>
-          <w:sz w:val="24"/>
-          <w:szCs w:val="24"/>
-        </w:rPr>
-        <w:t>山豬</w:t>
-      </w:r>
-      <w:r>
-        <w:rPr>
-          <w:rFonts w:ascii="Times New Roman" w:hAnsi="Times New Roman" w:cs="Times New Roman"/>
-          <w:sz w:val="24"/>
-          <w:szCs w:val="24"/>
-        </w:rPr>
-        <w:tab/>
+          <w:rFonts w:ascii="Times New Roman" w:hAnsi="Times New Roman" w:cs="Times New Roman" w:hint="eastAsia"/>
+          <w:sz w:val="24"/>
+          <w:szCs w:val="24"/>
+        </w:rPr>
+        <w:t>牙齒</w:t>
+      </w:r>
+      <w:r>
+        <w:rPr>
+          <w:rFonts w:ascii="Times New Roman" w:hAnsi="Times New Roman" w:cs="Times New Roman" w:hint="eastAsia"/>
+          <w:sz w:val="24"/>
+          <w:szCs w:val="24"/>
+        </w:rPr>
+        <w:t>-</w:t>
+      </w:r>
+      <w:r>
+        <w:rPr>
+          <w:rFonts w:ascii="Times New Roman" w:hAnsi="Times New Roman" w:cs="Times New Roman" w:hint="eastAsia"/>
+          <w:sz w:val="24"/>
+          <w:szCs w:val="24"/>
+        </w:rPr>
+        <w:t>名物化</w:t>
       </w:r>
       <w:r>
         <w:rPr>
@@ -4677,7 +4724,23 @@
           <w:szCs w:val="24"/>
         </w:rPr>
         <w:tab/>
-        <w:t>valisane</w:t>
+        <w:t>valis</w:t>
+      </w:r>
+      <w:r>
+        <w:rPr>
+          <w:rFonts w:ascii="Times New Roman" w:hAnsi="Times New Roman" w:cs="Times New Roman"/>
+          <w:sz w:val="24"/>
+          <w:szCs w:val="24"/>
+        </w:rPr>
+        <w:t>i-</w:t>
+      </w:r>
+      <w:r>
+        <w:rPr>
+          <w:rFonts w:ascii="Times New Roman" w:hAnsi="Times New Roman" w:cs="Times New Roman"/>
+          <w:sz w:val="24"/>
+          <w:szCs w:val="24"/>
+        </w:rPr>
+        <w:t>ane</w:t>
       </w:r>
       <w:r>
         <w:rPr>
@@ -4737,23 +4800,7 @@
           <w:sz w:val="24"/>
           <w:szCs w:val="24"/>
         </w:rPr>
-        <w:t>wild</w:t>
-      </w:r>
-      <w:r>
-        <w:rPr>
-          <w:rFonts w:ascii="Times New Roman" w:hAnsi="Times New Roman" w:cs="Times New Roman"/>
-          <w:sz w:val="24"/>
-          <w:szCs w:val="24"/>
-        </w:rPr>
-        <w:t>_</w:t>
-      </w:r>
-      <w:r>
-        <w:rPr>
-          <w:rFonts w:ascii="Times New Roman" w:hAnsi="Times New Roman" w:cs="Times New Roman"/>
-          <w:sz w:val="24"/>
-          <w:szCs w:val="24"/>
-        </w:rPr>
-        <w:t>boar</w:t>
+        <w:t>teeth-NMLZ</w:t>
       </w:r>
       <w:r>
         <w:rPr>
@@ -4817,19 +4864,27 @@
       </w:r>
       <w:r>
         <w:rPr>
-          <w:rFonts w:ascii="Times New Roman" w:hAnsi="Times New Roman" w:cs="Times New Roman"/>
-          <w:sz w:val="24"/>
-          <w:szCs w:val="24"/>
-        </w:rPr>
-        <w:t>山豬</w:t>
-      </w:r>
-      <w:r>
-        <w:rPr>
-          <w:rFonts w:ascii="Times New Roman" w:hAnsi="Times New Roman" w:cs="Times New Roman"/>
-          <w:sz w:val="24"/>
-          <w:szCs w:val="24"/>
-        </w:rPr>
-        <w:tab/>
+          <w:rFonts w:ascii="Times New Roman" w:hAnsi="Times New Roman" w:cs="Times New Roman" w:hint="eastAsia"/>
+          <w:sz w:val="24"/>
+          <w:szCs w:val="24"/>
+        </w:rPr>
+        <w:t>牙齒</w:t>
+      </w:r>
+      <w:r>
+        <w:rPr>
+          <w:rFonts w:ascii="Times New Roman" w:hAnsi="Times New Roman" w:cs="Times New Roman" w:hint="eastAsia"/>
+          <w:sz w:val="24"/>
+          <w:szCs w:val="24"/>
+        </w:rPr>
+        <w:t>-</w:t>
+      </w:r>
+      <w:r>
+        <w:rPr>
+          <w:rFonts w:ascii="Times New Roman" w:hAnsi="Times New Roman" w:cs="Times New Roman" w:hint="eastAsia"/>
+          <w:sz w:val="24"/>
+          <w:szCs w:val="24"/>
+        </w:rPr>
+        <w:t>名物化</w:t>
       </w:r>
       <w:r>
         <w:rPr>
@@ -5001,7 +5056,7 @@
 </file>
 
 <file path=word/endnotes.xml><?xml version="1.0" encoding="utf-8"?>
-<w:endnotes xmlns:wpc="http://schemas.microsoft.com/office/word/2010/wordprocessingCanvas" xmlns:cx="http://schemas.microsoft.com/office/drawing/2014/chartex" xmlns:cx1="http://schemas.microsoft.com/office/drawing/2015/9/8/chartex" xmlns:cx2="http://schemas.microsoft.com/office/drawing/2015/10/21/chartex" xmlns:cx3="http://schemas.microsoft.com/office/drawing/2016/5/9/chartex" xmlns:cx4="http://schemas.microsoft.com/office/drawing/2016/5/10/chartex" xmlns:cx5="http://schemas.microsoft.com/office/drawing/2016/5/11/chartex" xmlns:cx6="http://schemas.microsoft.com/office/drawing/2016/5/12/chartex" xmlns:cx7="http://schemas.microsoft.com/office/drawing/2016/5/13/chartex" xmlns:cx8="http://schemas.microsoft.com/office/drawing/2016/5/14/chartex" xmlns:mc="http://schemas.openxmlformats.org/markup-compatibility/2006" xmlns:aink="http://schemas.microsoft.com/office/drawing/2016/ink" xmlns:am3d="http://schemas.microsoft.com/office/drawing/2017/model3d" xmlns:o="urn:schemas-microsoft-com:office:office" xmlns:r="http://schemas.openxmlformats.org/officeDocument/2006/relationships" xmlns:m="http://schemas.openxmlformats.org/officeDocument/2006/math" xmlns:v="urn:schemas-microsoft-com:vml" xmlns:wp14="http://schemas.microsoft.com/office/word/2010/wordprocessingDrawing" xmlns:wp="http://schemas.openxmlformats.org/drawingml/2006/wordprocessingDrawing" xmlns:w10="urn:schemas-microsoft-com:office:word" xmlns:w="http://schemas.openxmlformats.org/wordprocessingml/2006/main" xmlns:w14="http://schemas.microsoft.com/office/word/2010/wordml" xmlns:w15="http://schemas.microsoft.com/office/word/2012/wordml" xmlns:w16cid="http://schemas.microsoft.com/office/word/2016/wordml/cid" xmlns:w16se="http://schemas.microsoft.com/office/word/2015/wordml/symex" xmlns:wpg="http://schemas.microsoft.com/office/word/2010/wordprocessingGroup" xmlns:wpi="http://schemas.microsoft.com/office/word/2010/wordprocessingInk" xmlns:wne="http://schemas.microsoft.com/office/word/2006/wordml" xmlns:wps="http://schemas.microsoft.com/office/word/2010/wordprocessingShape" mc:Ignorable="w14 w15 w16se w16cid wp14">
+<w:endnotes xmlns:wpc="http://schemas.microsoft.com/office/word/2010/wordprocessingCanvas" xmlns:cx="http://schemas.microsoft.com/office/drawing/2014/chartex" xmlns:cx1="http://schemas.microsoft.com/office/drawing/2015/9/8/chartex" xmlns:cx2="http://schemas.microsoft.com/office/drawing/2015/10/21/chartex" xmlns:cx3="http://schemas.microsoft.com/office/drawing/2016/5/9/chartex" xmlns:cx4="http://schemas.microsoft.com/office/drawing/2016/5/10/chartex" xmlns:cx5="http://schemas.microsoft.com/office/drawing/2016/5/11/chartex" xmlns:cx6="http://schemas.microsoft.com/office/drawing/2016/5/12/chartex" xmlns:cx7="http://schemas.microsoft.com/office/drawing/2016/5/13/chartex" xmlns:cx8="http://schemas.microsoft.com/office/drawing/2016/5/14/chartex" xmlns:mc="http://schemas.openxmlformats.org/markup-compatibility/2006" xmlns:aink="http://schemas.microsoft.com/office/drawing/2016/ink" xmlns:am3d="http://schemas.microsoft.com/office/drawing/2017/model3d" xmlns:o="urn:schemas-microsoft-com:office:office" xmlns:r="http://schemas.openxmlformats.org/officeDocument/2006/relationships" xmlns:m="http://schemas.openxmlformats.org/officeDocument/2006/math" xmlns:v="urn:schemas-microsoft-com:vml" xmlns:wp14="http://schemas.microsoft.com/office/word/2010/wordprocessingDrawing" xmlns:wp="http://schemas.openxmlformats.org/drawingml/2006/wordprocessingDrawing" xmlns:w10="urn:schemas-microsoft-com:office:word" xmlns:w="http://schemas.openxmlformats.org/wordprocessingml/2006/main" xmlns:w14="http://schemas.microsoft.com/office/word/2010/wordml" xmlns:w15="http://schemas.microsoft.com/office/word/2012/wordml" xmlns:w16cex="http://schemas.microsoft.com/office/word/2018/wordml/cex" xmlns:w16cid="http://schemas.microsoft.com/office/word/2016/wordml/cid" xmlns:w16="http://schemas.microsoft.com/office/word/2018/wordml" xmlns:w16se="http://schemas.microsoft.com/office/word/2015/wordml/symex" xmlns:wpg="http://schemas.microsoft.com/office/word/2010/wordprocessingGroup" xmlns:wpi="http://schemas.microsoft.com/office/word/2010/wordprocessingInk" xmlns:wne="http://schemas.microsoft.com/office/word/2006/wordml" xmlns:wps="http://schemas.microsoft.com/office/word/2010/wordprocessingShape" mc:Ignorable="w14 w15 w16se w16cid w16 w16cex wp14">
   <w:endnote w:type="separator" w:id="-1">
     <w:p>
       <w:pPr>
@@ -5026,7 +5081,7 @@
 </file>
 
 <file path=word/footnotes.xml><?xml version="1.0" encoding="utf-8"?>
-<w:footnotes xmlns:wpc="http://schemas.microsoft.com/office/word/2010/wordprocessingCanvas" xmlns:cx="http://schemas.microsoft.com/office/drawing/2014/chartex" xmlns:cx1="http://schemas.microsoft.com/office/drawing/2015/9/8/chartex" xmlns:cx2="http://schemas.microsoft.com/office/drawing/2015/10/21/chartex" xmlns:cx3="http://schemas.microsoft.com/office/drawing/2016/5/9/chartex" xmlns:cx4="http://schemas.microsoft.com/office/drawing/2016/5/10/chartex" xmlns:cx5="http://schemas.microsoft.com/office/drawing/2016/5/11/chartex" xmlns:cx6="http://schemas.microsoft.com/office/drawing/2016/5/12/chartex" xmlns:cx7="http://schemas.microsoft.com/office/drawing/2016/5/13/chartex" xmlns:cx8="http://schemas.microsoft.com/office/drawing/2016/5/14/chartex" xmlns:mc="http://schemas.openxmlformats.org/markup-compatibility/2006" xmlns:aink="http://schemas.microsoft.com/office/drawing/2016/ink" xmlns:am3d="http://schemas.microsoft.com/office/drawing/2017/model3d" xmlns:o="urn:schemas-microsoft-com:office:office" xmlns:r="http://schemas.openxmlformats.org/officeDocument/2006/relationships" xmlns:m="http://schemas.openxmlformats.org/officeDocument/2006/math" xmlns:v="urn:schemas-microsoft-com:vml" xmlns:wp14="http://schemas.microsoft.com/office/word/2010/wordprocessingDrawing" xmlns:wp="http://schemas.openxmlformats.org/drawingml/2006/wordprocessingDrawing" xmlns:w10="urn:schemas-microsoft-com:office:word" xmlns:w="http://schemas.openxmlformats.org/wordprocessingml/2006/main" xmlns:w14="http://schemas.microsoft.com/office/word/2010/wordml" xmlns:w15="http://schemas.microsoft.com/office/word/2012/wordml" xmlns:w16cid="http://schemas.microsoft.com/office/word/2016/wordml/cid" xmlns:w16se="http://schemas.microsoft.com/office/word/2015/wordml/symex" xmlns:wpg="http://schemas.microsoft.com/office/word/2010/wordprocessingGroup" xmlns:wpi="http://schemas.microsoft.com/office/word/2010/wordprocessingInk" xmlns:wne="http://schemas.microsoft.com/office/word/2006/wordml" xmlns:wps="http://schemas.microsoft.com/office/word/2010/wordprocessingShape" mc:Ignorable="w14 w15 w16se w16cid wp14">
+<w:footnotes xmlns:wpc="http://schemas.microsoft.com/office/word/2010/wordprocessingCanvas" xmlns:cx="http://schemas.microsoft.com/office/drawing/2014/chartex" xmlns:cx1="http://schemas.microsoft.com/office/drawing/2015/9/8/chartex" xmlns:cx2="http://schemas.microsoft.com/office/drawing/2015/10/21/chartex" xmlns:cx3="http://schemas.microsoft.com/office/drawing/2016/5/9/chartex" xmlns:cx4="http://schemas.microsoft.com/office/drawing/2016/5/10/chartex" xmlns:cx5="http://schemas.microsoft.com/office/drawing/2016/5/11/chartex" xmlns:cx6="http://schemas.microsoft.com/office/drawing/2016/5/12/chartex" xmlns:cx7="http://schemas.microsoft.com/office/drawing/2016/5/13/chartex" xmlns:cx8="http://schemas.microsoft.com/office/drawing/2016/5/14/chartex" xmlns:mc="http://schemas.openxmlformats.org/markup-compatibility/2006" xmlns:aink="http://schemas.microsoft.com/office/drawing/2016/ink" xmlns:am3d="http://schemas.microsoft.com/office/drawing/2017/model3d" xmlns:o="urn:schemas-microsoft-com:office:office" xmlns:r="http://schemas.openxmlformats.org/officeDocument/2006/relationships" xmlns:m="http://schemas.openxmlformats.org/officeDocument/2006/math" xmlns:v="urn:schemas-microsoft-com:vml" xmlns:wp14="http://schemas.microsoft.com/office/word/2010/wordprocessingDrawing" xmlns:wp="http://schemas.openxmlformats.org/drawingml/2006/wordprocessingDrawing" xmlns:w10="urn:schemas-microsoft-com:office:word" xmlns:w="http://schemas.openxmlformats.org/wordprocessingml/2006/main" xmlns:w14="http://schemas.microsoft.com/office/word/2010/wordml" xmlns:w15="http://schemas.microsoft.com/office/word/2012/wordml" xmlns:w16cex="http://schemas.microsoft.com/office/word/2018/wordml/cex" xmlns:w16cid="http://schemas.microsoft.com/office/word/2016/wordml/cid" xmlns:w16="http://schemas.microsoft.com/office/word/2018/wordml" xmlns:w16se="http://schemas.microsoft.com/office/word/2015/wordml/symex" xmlns:wpg="http://schemas.microsoft.com/office/word/2010/wordprocessingGroup" xmlns:wpi="http://schemas.microsoft.com/office/word/2010/wordprocessingInk" xmlns:wne="http://schemas.microsoft.com/office/word/2006/wordml" xmlns:wps="http://schemas.microsoft.com/office/word/2010/wordprocessingShape" mc:Ignorable="w14 w15 w16se w16cid w16 w16cex wp14">
   <w:footnote w:type="separator" w:id="-1">
     <w:p>
       <w:pPr>
@@ -5051,7 +5106,7 @@
 </file>
 
 <file path=word/numbering.xml><?xml version="1.0" encoding="utf-8"?>
-<w:numbering xmlns:wpc="http://schemas.microsoft.com/office/word/2010/wordprocessingCanvas" xmlns:cx="http://schemas.microsoft.com/office/drawing/2014/chartex" xmlns:cx1="http://schemas.microsoft.com/office/drawing/2015/9/8/chartex" xmlns:cx2="http://schemas.microsoft.com/office/drawing/2015/10/21/chartex" xmlns:cx3="http://schemas.microsoft.com/office/drawing/2016/5/9/chartex" xmlns:cx4="http://schemas.microsoft.com/office/drawing/2016/5/10/chartex" xmlns:cx5="http://schemas.microsoft.com/office/drawing/2016/5/11/chartex" xmlns:cx6="http://schemas.microsoft.com/office/drawing/2016/5/12/chartex" xmlns:cx7="http://schemas.microsoft.com/office/drawing/2016/5/13/chartex" xmlns:cx8="http://schemas.microsoft.com/office/drawing/2016/5/14/chartex" xmlns:mc="http://schemas.openxmlformats.org/markup-compatibility/2006" xmlns:aink="http://schemas.microsoft.com/office/drawing/2016/ink" xmlns:am3d="http://schemas.microsoft.com/office/drawing/2017/model3d" xmlns:o="urn:schemas-microsoft-com:office:office" xmlns:r="http://schemas.openxmlformats.org/officeDocument/2006/relationships" xmlns:m="http://schemas.openxmlformats.org/officeDocument/2006/math" xmlns:v="urn:schemas-microsoft-com:vml" xmlns:wp14="http://schemas.microsoft.com/office/word/2010/wordprocessingDrawing" xmlns:wp="http://schemas.openxmlformats.org/drawingml/2006/wordprocessingDrawing" xmlns:w10="urn:schemas-microsoft-com:office:word" xmlns:w="http://schemas.openxmlformats.org/wordprocessingml/2006/main" xmlns:w14="http://schemas.microsoft.com/office/word/2010/wordml" xmlns:w15="http://schemas.microsoft.com/office/word/2012/wordml" xmlns:w16cid="http://schemas.microsoft.com/office/word/2016/wordml/cid" xmlns:w16se="http://schemas.microsoft.com/office/word/2015/wordml/symex" xmlns:wpg="http://schemas.microsoft.com/office/word/2010/wordprocessingGroup" xmlns:wpi="http://schemas.microsoft.com/office/word/2010/wordprocessingInk" xmlns:wne="http://schemas.microsoft.com/office/word/2006/wordml" xmlns:wps="http://schemas.microsoft.com/office/word/2010/wordprocessingShape" mc:Ignorable="w14 w15 w16se w16cid wp14">
+<w:numbering xmlns:wpc="http://schemas.microsoft.com/office/word/2010/wordprocessingCanvas" xmlns:cx="http://schemas.microsoft.com/office/drawing/2014/chartex" xmlns:cx1="http://schemas.microsoft.com/office/drawing/2015/9/8/chartex" xmlns:cx2="http://schemas.microsoft.com/office/drawing/2015/10/21/chartex" xmlns:cx3="http://schemas.microsoft.com/office/drawing/2016/5/9/chartex" xmlns:cx4="http://schemas.microsoft.com/office/drawing/2016/5/10/chartex" xmlns:cx5="http://schemas.microsoft.com/office/drawing/2016/5/11/chartex" xmlns:cx6="http://schemas.microsoft.com/office/drawing/2016/5/12/chartex" xmlns:cx7="http://schemas.microsoft.com/office/drawing/2016/5/13/chartex" xmlns:cx8="http://schemas.microsoft.com/office/drawing/2016/5/14/chartex" xmlns:mc="http://schemas.openxmlformats.org/markup-compatibility/2006" xmlns:aink="http://schemas.microsoft.com/office/drawing/2016/ink" xmlns:am3d="http://schemas.microsoft.com/office/drawing/2017/model3d" xmlns:o="urn:schemas-microsoft-com:office:office" xmlns:r="http://schemas.openxmlformats.org/officeDocument/2006/relationships" xmlns:m="http://schemas.openxmlformats.org/officeDocument/2006/math" xmlns:v="urn:schemas-microsoft-com:vml" xmlns:wp14="http://schemas.microsoft.com/office/word/2010/wordprocessingDrawing" xmlns:wp="http://schemas.openxmlformats.org/drawingml/2006/wordprocessingDrawing" xmlns:w10="urn:schemas-microsoft-com:office:word" xmlns:w="http://schemas.openxmlformats.org/wordprocessingml/2006/main" xmlns:w14="http://schemas.microsoft.com/office/word/2010/wordml" xmlns:w15="http://schemas.microsoft.com/office/word/2012/wordml" xmlns:w16cex="http://schemas.microsoft.com/office/word/2018/wordml/cex" xmlns:w16cid="http://schemas.microsoft.com/office/word/2016/wordml/cid" xmlns:w16="http://schemas.microsoft.com/office/word/2018/wordml" xmlns:w16se="http://schemas.microsoft.com/office/word/2015/wordml/symex" xmlns:wpg="http://schemas.microsoft.com/office/word/2010/wordprocessingGroup" xmlns:wpi="http://schemas.microsoft.com/office/word/2010/wordprocessingInk" xmlns:wne="http://schemas.microsoft.com/office/word/2006/wordml" xmlns:wps="http://schemas.microsoft.com/office/word/2010/wordprocessingShape" mc:Ignorable="w14 w15 w16se w16cid w16 w16cex wp14">
   <w:abstractNum w:abstractNumId="0" w15:restartNumberingAfterBreak="0">
     <w:nsid w:val="6D360B8C"/>
     <w:multiLevelType w:val="multilevel"/>
@@ -5172,7 +5227,7 @@
 </file>
 
 <file path=word/styles.xml><?xml version="1.0" encoding="utf-8"?>
-<w:styles xmlns:mc="http://schemas.openxmlformats.org/markup-compatibility/2006" xmlns:r="http://schemas.openxmlformats.org/officeDocument/2006/relationships" xmlns:w="http://schemas.openxmlformats.org/wordprocessingml/2006/main" xmlns:w14="http://schemas.microsoft.com/office/word/2010/wordml" xmlns:w15="http://schemas.microsoft.com/office/word/2012/wordml" xmlns:w16cid="http://schemas.microsoft.com/office/word/2016/wordml/cid" xmlns:w16se="http://schemas.microsoft.com/office/word/2015/wordml/symex" mc:Ignorable="w14 w15 w16se w16cid">
+<w:styles xmlns:mc="http://schemas.openxmlformats.org/markup-compatibility/2006" xmlns:r="http://schemas.openxmlformats.org/officeDocument/2006/relationships" xmlns:w="http://schemas.openxmlformats.org/wordprocessingml/2006/main" xmlns:w14="http://schemas.microsoft.com/office/word/2010/wordml" xmlns:w15="http://schemas.microsoft.com/office/word/2012/wordml" xmlns:w16cex="http://schemas.microsoft.com/office/word/2018/wordml/cex" xmlns:w16cid="http://schemas.microsoft.com/office/word/2016/wordml/cid" xmlns:w16="http://schemas.microsoft.com/office/word/2018/wordml" xmlns:w16se="http://schemas.microsoft.com/office/word/2015/wordml/symex" mc:Ignorable="w14 w15 w16se w16cid w16 w16cex">
   <w:docDefaults>
     <w:rPrDefault>
       <w:rPr>
@@ -6156,7 +6211,7 @@
 </file>
 
 <file path=customXml/itemProps1.xml><?xml version="1.0" encoding="utf-8"?>
-<ds:datastoreItem xmlns:ds="http://schemas.openxmlformats.org/officeDocument/2006/customXml" ds:itemID="{13E8FF88-856E-43EA-BE56-6E50D4B72B9B}">
+<ds:datastoreItem xmlns:ds="http://schemas.openxmlformats.org/officeDocument/2006/customXml" ds:itemID="{0352FB3D-01B7-4AFB-B7D2-30A99A67A626}">
   <ds:schemaRefs>
     <ds:schemaRef ds:uri="http://schemas.openxmlformats.org/officeDocument/2006/bibliography"/>
   </ds:schemaRefs>

</xml_diff>